<commit_message>
Seria possível utilizar a metodologia Scrum ?
</commit_message>
<xml_diff>
--- a/Documentação/Proposta SiColetaLixo.docx
+++ b/Documentação/Proposta SiColetaLixo.docx
@@ -2,125 +2,355 @@
 <file path=word/document.xml><?xml version="1.0" encoding="utf-8"?>
 <w:document xmlns:wpc="http://schemas.microsoft.com/office/word/2010/wordprocessingCanvas" xmlns:cx="http://schemas.microsoft.com/office/drawing/2014/chartex" xmlns:cx1="http://schemas.microsoft.com/office/drawing/2015/9/8/chartex" xmlns:cx2="http://schemas.microsoft.com/office/drawing/2015/10/21/chartex" xmlns:cx3="http://schemas.microsoft.com/office/drawing/2016/5/9/chartex" xmlns:cx4="http://schemas.microsoft.com/office/drawing/2016/5/10/chartex" xmlns:cx5="http://schemas.microsoft.com/office/drawing/2016/5/11/chartex" xmlns:cx6="http://schemas.microsoft.com/office/drawing/2016/5/12/chartex" xmlns:cx7="http://schemas.microsoft.com/office/drawing/2016/5/13/chartex" xmlns:cx8="http://schemas.microsoft.com/office/drawing/2016/5/14/chartex" xmlns:mc="http://schemas.openxmlformats.org/markup-compatibility/2006" xmlns:aink="http://schemas.microsoft.com/office/drawing/2016/ink" xmlns:am3d="http://schemas.microsoft.com/office/drawing/2017/model3d" xmlns:o="urn:schemas-microsoft-com:office:office" xmlns:r="http://schemas.openxmlformats.org/officeDocument/2006/relationships" xmlns:m="http://schemas.openxmlformats.org/officeDocument/2006/math" xmlns:v="urn:schemas-microsoft-com:vml" xmlns:wp14="http://schemas.microsoft.com/office/word/2010/wordprocessingDrawing" xmlns:wp="http://schemas.openxmlformats.org/drawingml/2006/wordprocessingDrawing" xmlns:w10="urn:schemas-microsoft-com:office:word" xmlns:w="http://schemas.openxmlformats.org/wordprocessingml/2006/main" xmlns:w14="http://schemas.microsoft.com/office/word/2010/wordml" xmlns:w15="http://schemas.microsoft.com/office/word/2012/wordml" xmlns:w16cid="http://schemas.microsoft.com/office/word/2016/wordml/cid" xmlns:w16se="http://schemas.microsoft.com/office/word/2015/wordml/symex" xmlns:wpg="http://schemas.microsoft.com/office/word/2010/wordprocessingGroup" xmlns:wpi="http://schemas.microsoft.com/office/word/2010/wordprocessingInk" xmlns:wne="http://schemas.microsoft.com/office/word/2006/wordml" xmlns:wps="http://schemas.microsoft.com/office/word/2010/wordprocessingShape" mc:Ignorable="w14 w15 w16se w16cid wp14">
   <w:body>
-    <w:p/>
-    <w:p>
-      <w:pPr>
-        <w:ind w:firstLine="708"/>
-      </w:pPr>
-      <w:r>
+    <w:p>
+      <w:pPr>
+        <w:rPr>
+          <w:rFonts w:ascii="Arial" w:hAnsi="Arial" w:cs="Arial"/>
+          <w:sz w:val="28"/>
+          <w:szCs w:val="28"/>
+        </w:rPr>
+      </w:pPr>
+    </w:p>
+    <w:p>
+      <w:pPr>
+        <w:ind w:firstLine="708"/>
+        <w:rPr>
+          <w:rFonts w:ascii="Arial" w:hAnsi="Arial" w:cs="Arial"/>
+          <w:sz w:val="28"/>
+          <w:szCs w:val="28"/>
+        </w:rPr>
+      </w:pPr>
+      <w:r>
+        <w:rPr>
+          <w:rFonts w:ascii="Arial" w:hAnsi="Arial" w:cs="Arial"/>
+          <w:sz w:val="28"/>
+          <w:szCs w:val="28"/>
+        </w:rPr>
         <w:t>Este ciclo de vida é chamado de cascata por possuir um modelo de desenvolvimento software sequencial que é realizado por etapas a serem seguidas de modo que só é iniciado uma nova etapa com o termino da anterior, sendo não permitido a realização de mais de uma etapa ao mesmo tempo.</w:t>
       </w:r>
     </w:p>
     <w:p>
       <w:pPr>
         <w:ind w:firstLine="708"/>
-      </w:pPr>
-      <w:r>
+        <w:rPr>
+          <w:rFonts w:ascii="Arial" w:hAnsi="Arial" w:cs="Arial"/>
+          <w:sz w:val="28"/>
+          <w:szCs w:val="28"/>
+        </w:rPr>
+      </w:pPr>
+      <w:r>
+        <w:rPr>
+          <w:rFonts w:ascii="Arial" w:hAnsi="Arial" w:cs="Arial"/>
+          <w:sz w:val="28"/>
+          <w:szCs w:val="28"/>
+        </w:rPr>
         <w:t xml:space="preserve">O método é formado por Analise, Design, </w:t>
       </w:r>
       <w:r>
+        <w:rPr>
+          <w:rFonts w:ascii="Arial" w:hAnsi="Arial" w:cs="Arial"/>
+          <w:sz w:val="28"/>
+          <w:szCs w:val="28"/>
+        </w:rPr>
         <w:t>implementação, testes</w:t>
       </w:r>
       <w:r>
+        <w:rPr>
+          <w:rFonts w:ascii="Arial" w:hAnsi="Arial" w:cs="Arial"/>
+          <w:sz w:val="28"/>
+          <w:szCs w:val="28"/>
+        </w:rPr>
         <w:t>, implantação e manutenção.</w:t>
       </w:r>
     </w:p>
     <w:p>
       <w:pPr>
         <w:ind w:firstLine="708"/>
-      </w:pPr>
-      <w:r>
+        <w:rPr>
+          <w:rFonts w:ascii="Arial" w:hAnsi="Arial" w:cs="Arial"/>
+          <w:sz w:val="28"/>
+          <w:szCs w:val="28"/>
+        </w:rPr>
+      </w:pPr>
+      <w:r>
+        <w:rPr>
+          <w:rFonts w:ascii="Arial" w:hAnsi="Arial" w:cs="Arial"/>
+          <w:sz w:val="28"/>
+          <w:szCs w:val="28"/>
+        </w:rPr>
         <w:t>Como diz o nome, esse método de desenvolvimento é realizado em base de uma cascata que só anda para o lado direito.</w:t>
       </w:r>
     </w:p>
     <w:p>
       <w:pPr>
         <w:ind w:firstLine="708"/>
-      </w:pPr>
-      <w:r>
+        <w:rPr>
+          <w:rFonts w:ascii="Arial" w:hAnsi="Arial" w:cs="Arial"/>
+          <w:sz w:val="28"/>
+          <w:szCs w:val="28"/>
+        </w:rPr>
+      </w:pPr>
+      <w:r>
+        <w:rPr>
+          <w:rFonts w:ascii="Arial" w:hAnsi="Arial" w:cs="Arial"/>
+          <w:sz w:val="28"/>
+          <w:szCs w:val="28"/>
+        </w:rPr>
         <w:t>Na etapa</w:t>
       </w:r>
       <w:r>
+        <w:rPr>
+          <w:rFonts w:ascii="Arial" w:hAnsi="Arial" w:cs="Arial"/>
+          <w:sz w:val="28"/>
+          <w:szCs w:val="28"/>
+        </w:rPr>
         <w:t xml:space="preserve"> de</w:t>
       </w:r>
       <w:r>
+        <w:rPr>
+          <w:rFonts w:ascii="Arial" w:hAnsi="Arial" w:cs="Arial"/>
+          <w:sz w:val="28"/>
+          <w:szCs w:val="28"/>
+        </w:rPr>
         <w:t xml:space="preserve"> analise, é </w:t>
       </w:r>
       <w:r>
+        <w:rPr>
+          <w:rFonts w:ascii="Arial" w:hAnsi="Arial" w:cs="Arial"/>
+          <w:sz w:val="28"/>
+          <w:szCs w:val="28"/>
+        </w:rPr>
         <w:t>onde é</w:t>
       </w:r>
       <w:r>
+        <w:rPr>
+          <w:rFonts w:ascii="Arial" w:hAnsi="Arial" w:cs="Arial"/>
+          <w:sz w:val="28"/>
+          <w:szCs w:val="28"/>
+        </w:rPr>
         <w:t xml:space="preserve"> avaliado junto do usuário as necessidades do projeto, além de avaliar o que já é existente e o que será substituído.</w:t>
       </w:r>
     </w:p>
     <w:p>
       <w:pPr>
         <w:ind w:firstLine="708"/>
-      </w:pPr>
-      <w:r>
+        <w:rPr>
+          <w:rFonts w:ascii="Arial" w:hAnsi="Arial" w:cs="Arial"/>
+          <w:sz w:val="28"/>
+          <w:szCs w:val="28"/>
+        </w:rPr>
+      </w:pPr>
+      <w:r>
+        <w:rPr>
+          <w:rFonts w:ascii="Arial" w:hAnsi="Arial" w:cs="Arial"/>
+          <w:sz w:val="28"/>
+          <w:szCs w:val="28"/>
+        </w:rPr>
         <w:t xml:space="preserve">Na fase </w:t>
       </w:r>
       <w:r>
+        <w:rPr>
+          <w:rFonts w:ascii="Arial" w:hAnsi="Arial" w:cs="Arial"/>
+          <w:sz w:val="28"/>
+          <w:szCs w:val="28"/>
+        </w:rPr>
         <w:t>de</w:t>
       </w:r>
       <w:r>
+        <w:rPr>
+          <w:rFonts w:ascii="Arial" w:hAnsi="Arial" w:cs="Arial"/>
+          <w:sz w:val="28"/>
+          <w:szCs w:val="28"/>
+        </w:rPr>
         <w:t xml:space="preserve"> </w:t>
       </w:r>
       <w:r>
+        <w:rPr>
+          <w:rFonts w:ascii="Arial" w:hAnsi="Arial" w:cs="Arial"/>
+          <w:sz w:val="28"/>
+          <w:szCs w:val="28"/>
+        </w:rPr>
         <w:t>design, é realizado</w:t>
       </w:r>
       <w:r>
+        <w:rPr>
+          <w:rFonts w:ascii="Arial" w:hAnsi="Arial" w:cs="Arial"/>
+          <w:sz w:val="28"/>
+          <w:szCs w:val="28"/>
+        </w:rPr>
         <w:t xml:space="preserve"> </w:t>
       </w:r>
       <w:r>
+        <w:rPr>
+          <w:rFonts w:ascii="Arial" w:hAnsi="Arial" w:cs="Arial"/>
+          <w:sz w:val="28"/>
+          <w:szCs w:val="28"/>
+        </w:rPr>
         <w:t>a modelagem da estrutura de dados e das funcionalidades do software do projeto logico e físico, sendo uma previa da implementação.</w:t>
       </w:r>
     </w:p>
     <w:p>
       <w:pPr>
         <w:ind w:firstLine="708"/>
-      </w:pPr>
-      <w:r>
+        <w:rPr>
+          <w:rFonts w:ascii="Arial" w:hAnsi="Arial" w:cs="Arial"/>
+          <w:sz w:val="28"/>
+          <w:szCs w:val="28"/>
+        </w:rPr>
+      </w:pPr>
+      <w:r>
+        <w:rPr>
+          <w:rFonts w:ascii="Arial" w:hAnsi="Arial" w:cs="Arial"/>
+          <w:sz w:val="28"/>
+          <w:szCs w:val="28"/>
+        </w:rPr>
         <w:t xml:space="preserve">No estagio da implementação, é realizado o desenvolvimento em alguma linguagem de programação, são criadas as estruturas do banco de dados, são efetuados testes individuais dos sistemas, além de serem formulados os Helps e manuais. </w:t>
       </w:r>
     </w:p>
     <w:p>
       <w:pPr>
         <w:ind w:firstLine="708"/>
-      </w:pPr>
-      <w:r>
+        <w:rPr>
+          <w:rFonts w:ascii="Arial" w:hAnsi="Arial" w:cs="Arial"/>
+          <w:sz w:val="28"/>
+          <w:szCs w:val="28"/>
+        </w:rPr>
+      </w:pPr>
+      <w:r>
+        <w:rPr>
+          <w:rFonts w:ascii="Arial" w:hAnsi="Arial" w:cs="Arial"/>
+          <w:sz w:val="28"/>
+          <w:szCs w:val="28"/>
+        </w:rPr>
         <w:t xml:space="preserve">Já no período de </w:t>
       </w:r>
       <w:r>
+        <w:rPr>
+          <w:rFonts w:ascii="Arial" w:hAnsi="Arial" w:cs="Arial"/>
+          <w:sz w:val="28"/>
+          <w:szCs w:val="28"/>
+        </w:rPr>
         <w:t>Testes, é</w:t>
       </w:r>
       <w:r>
+        <w:rPr>
+          <w:rFonts w:ascii="Arial" w:hAnsi="Arial" w:cs="Arial"/>
+          <w:sz w:val="28"/>
+          <w:szCs w:val="28"/>
+        </w:rPr>
         <w:t xml:space="preserve"> realizado o teste de todo o sistema, também </w:t>
       </w:r>
       <w:r>
+        <w:rPr>
+          <w:rFonts w:ascii="Arial" w:hAnsi="Arial" w:cs="Arial"/>
+          <w:sz w:val="28"/>
+          <w:szCs w:val="28"/>
+        </w:rPr>
         <w:t>é realizada a homologação com o usuário em ambiente controlado.</w:t>
       </w:r>
     </w:p>
     <w:p>
       <w:pPr>
         <w:ind w:firstLine="708"/>
-      </w:pPr>
-      <w:r>
+        <w:rPr>
+          <w:rFonts w:ascii="Arial" w:hAnsi="Arial" w:cs="Arial"/>
+          <w:sz w:val="28"/>
+          <w:szCs w:val="28"/>
+        </w:rPr>
+      </w:pPr>
+      <w:r>
+        <w:rPr>
+          <w:rFonts w:ascii="Arial" w:hAnsi="Arial" w:cs="Arial"/>
+          <w:sz w:val="28"/>
+          <w:szCs w:val="28"/>
+        </w:rPr>
         <w:t>Na parte da implantação é realizado a instalação do produto final, no ambiente definitivo, é realizado capacitações nos usuários e nas equipes que iram dar suporte e realizar as operações, além da configuração de acessos e da segurança de dados.</w:t>
       </w:r>
     </w:p>
     <w:p>
       <w:pPr>
         <w:ind w:firstLine="708"/>
-      </w:pPr>
-      <w:r>
+        <w:rPr>
+          <w:rFonts w:ascii="Arial" w:hAnsi="Arial" w:cs="Arial"/>
+          <w:sz w:val="28"/>
+          <w:szCs w:val="28"/>
+        </w:rPr>
+      </w:pPr>
+      <w:r>
+        <w:rPr>
+          <w:rFonts w:ascii="Arial" w:hAnsi="Arial" w:cs="Arial"/>
+          <w:sz w:val="28"/>
+          <w:szCs w:val="28"/>
+        </w:rPr>
         <w:t xml:space="preserve">E por fim na manutenção </w:t>
       </w:r>
       <w:r>
+        <w:rPr>
+          <w:rFonts w:ascii="Arial" w:hAnsi="Arial" w:cs="Arial"/>
+          <w:sz w:val="28"/>
+          <w:szCs w:val="28"/>
+        </w:rPr>
         <w:t>que são</w:t>
       </w:r>
       <w:r>
-        <w:t xml:space="preserve"> realizadas correções e atualizações do sistema com controle de versionamento. </w:t>
+        <w:rPr>
+          <w:rFonts w:ascii="Arial" w:hAnsi="Arial" w:cs="Arial"/>
+          <w:sz w:val="28"/>
+          <w:szCs w:val="28"/>
+        </w:rPr>
+        <w:t xml:space="preserve"> realizadas correções e atualizações do sistema com controle de versionamento.</w:t>
+      </w:r>
+    </w:p>
+    <w:p>
+      <w:pPr>
+        <w:ind w:firstLine="708"/>
+        <w:rPr>
+          <w:rFonts w:ascii="Arial" w:hAnsi="Arial" w:cs="Arial"/>
+          <w:sz w:val="28"/>
+          <w:szCs w:val="28"/>
+        </w:rPr>
+      </w:pPr>
+      <w:r>
+        <w:rPr>
+          <w:rFonts w:ascii="Arial" w:hAnsi="Arial" w:cs="Arial"/>
+          <w:sz w:val="28"/>
+          <w:szCs w:val="28"/>
+        </w:rPr>
+        <w:t>Utilizando a metodologia cascata, por sua vez não é possível ter este contato com o usuário durante o desenvolvimento para possíveis  alterações no projeto, somente após o termino, portanto  a cas</w:t>
+      </w:r>
+      <w:r>
+        <w:rPr>
+          <w:rFonts w:ascii="Arial" w:hAnsi="Arial" w:cs="Arial"/>
+          <w:sz w:val="28"/>
+          <w:szCs w:val="28"/>
+        </w:rPr>
+        <w:t>cata</w:t>
+      </w:r>
+      <w:r>
+        <w:rPr>
+          <w:rFonts w:ascii="Arial" w:hAnsi="Arial" w:cs="Arial"/>
+          <w:sz w:val="28"/>
+          <w:szCs w:val="28"/>
+        </w:rPr>
+        <w:t xml:space="preserve"> </w:t>
+      </w:r>
+      <w:r>
+        <w:rPr>
+          <w:rFonts w:ascii="Arial" w:hAnsi="Arial" w:cs="Arial"/>
+          <w:sz w:val="28"/>
+          <w:szCs w:val="28"/>
+        </w:rPr>
+        <w:t>é considerado um processo sequencial engessado e rigoroso, ao contrário do modelo ágil que prega um processo altamente colaborativo</w:t>
+      </w:r>
+      <w:r>
+        <w:rPr>
+          <w:rFonts w:ascii="Arial" w:hAnsi="Arial" w:cs="Arial"/>
+          <w:color w:val="2D2D2D"/>
+          <w:sz w:val="26"/>
+          <w:szCs w:val="26"/>
+          <w:shd w:val="clear" w:color="auto" w:fill="FFFFFF"/>
+        </w:rPr>
+        <w:t>.</w:t>
       </w:r>
     </w:p>
     <w:p>

</xml_diff>

<commit_message>
Como será dividida a equipe.
</commit_message>
<xml_diff>
--- a/Documentação/Proposta SiColetaLixo.docx
+++ b/Documentação/Proposta SiColetaLixo.docx
@@ -316,7 +316,39 @@
           <w:sz w:val="28"/>
           <w:szCs w:val="28"/>
         </w:rPr>
-        <w:t>Utilizando a metodologia cascata, por sua vez não é possível ter este contato com o usuário durante o desenvolvimento para possíveis  alterações no projeto, somente após o termino, portanto  a cas</w:t>
+        <w:t xml:space="preserve">Utilizando a metodologia cascata, por sua vez não é possível ter este contato com o usuário durante o desenvolvimento para </w:t>
+      </w:r>
+      <w:r>
+        <w:rPr>
+          <w:rFonts w:ascii="Arial" w:hAnsi="Arial" w:cs="Arial"/>
+          <w:sz w:val="28"/>
+          <w:szCs w:val="28"/>
+        </w:rPr>
+        <w:t>possíveis alterações</w:t>
+      </w:r>
+      <w:r>
+        <w:rPr>
+          <w:rFonts w:ascii="Arial" w:hAnsi="Arial" w:cs="Arial"/>
+          <w:sz w:val="28"/>
+          <w:szCs w:val="28"/>
+        </w:rPr>
+        <w:t xml:space="preserve"> no projeto, somente após o termino, </w:t>
+      </w:r>
+      <w:r>
+        <w:rPr>
+          <w:rFonts w:ascii="Arial" w:hAnsi="Arial" w:cs="Arial"/>
+          <w:sz w:val="28"/>
+          <w:szCs w:val="28"/>
+        </w:rPr>
+        <w:t>portanto a</w:t>
+      </w:r>
+      <w:r>
+        <w:rPr>
+          <w:rFonts w:ascii="Arial" w:hAnsi="Arial" w:cs="Arial"/>
+          <w:sz w:val="28"/>
+          <w:szCs w:val="28"/>
+        </w:rPr>
+        <w:t xml:space="preserve"> cas</w:t>
       </w:r>
       <w:r>
         <w:rPr>
@@ -340,7 +372,23 @@
           <w:sz w:val="28"/>
           <w:szCs w:val="28"/>
         </w:rPr>
-        <w:t>é considerado um processo sequencial engessado e rigoroso, ao contrário do modelo ágil que prega um processo altamente colaborativo</w:t>
+        <w:t xml:space="preserve">é </w:t>
+      </w:r>
+      <w:r>
+        <w:rPr>
+          <w:rFonts w:ascii="Arial" w:hAnsi="Arial" w:cs="Arial"/>
+          <w:sz w:val="28"/>
+          <w:szCs w:val="28"/>
+        </w:rPr>
+        <w:t>considerada</w:t>
+      </w:r>
+      <w:r>
+        <w:rPr>
+          <w:rFonts w:ascii="Arial" w:hAnsi="Arial" w:cs="Arial"/>
+          <w:sz w:val="28"/>
+          <w:szCs w:val="28"/>
+        </w:rPr>
+        <w:t xml:space="preserve"> um processo sequencial engessado e rigoroso, ao contrário do modelo ágil que prega um processo altamente colaborativo</w:t>
       </w:r>
       <w:r>
         <w:rPr>
@@ -351,6 +399,25 @@
           <w:shd w:val="clear" w:color="auto" w:fill="FFFFFF"/>
         </w:rPr>
         <w:t>.</w:t>
+      </w:r>
+    </w:p>
+    <w:p>
+      <w:pPr>
+        <w:ind w:firstLine="708"/>
+        <w:rPr>
+          <w:rFonts w:ascii="Arial" w:hAnsi="Arial" w:cs="Arial"/>
+          <w:sz w:val="28"/>
+          <w:szCs w:val="28"/>
+        </w:rPr>
+      </w:pPr>
+      <w:r>
+        <w:rPr>
+          <w:rFonts w:ascii="Arial" w:hAnsi="Arial" w:cs="Arial"/>
+          <w:sz w:val="28"/>
+          <w:szCs w:val="28"/>
+        </w:rPr>
+        <w:lastRenderedPageBreak/>
+        <w:t>Respeitando as normas a serem seguidas na cascata, a equipe iria trabalhar de forma igual, respeitando as fases do projeto, e só avançando após o término da etapa, considerando a ideia de não retornar a etapas já realizadas.</w:t>
       </w:r>
     </w:p>
     <w:p>

</xml_diff>